<commit_message>
correcion traducciones, ejercicios en linea listos
</commit_message>
<xml_diff>
--- a/ejerciciosEnLinea/ejerciciosEnLineaL2ED1/array2D/2D Arrays.docx
+++ b/ejerciciosEnLinea/ejerciciosEnLineaL2ED1/array2D/2D Arrays.docx
@@ -3,40 +3,145 @@
 <w:document xmlns:wpc="http://schemas.microsoft.com/office/word/2010/wordprocessingCanvas" xmlns:cx="http://schemas.microsoft.com/office/drawing/2014/chartex" xmlns:cx1="http://schemas.microsoft.com/office/drawing/2015/9/8/chartex" xmlns:cx2="http://schemas.microsoft.com/office/drawing/2015/10/21/chartex" xmlns:cx3="http://schemas.microsoft.com/office/drawing/2016/5/9/chartex" xmlns:cx4="http://schemas.microsoft.com/office/drawing/2016/5/10/chartex" xmlns:cx5="http://schemas.microsoft.com/office/drawing/2016/5/11/chartex" xmlns:cx6="http://schemas.microsoft.com/office/drawing/2016/5/12/chartex" xmlns:cx7="http://schemas.microsoft.com/office/drawing/2016/5/13/chartex" xmlns:cx8="http://schemas.microsoft.com/office/drawing/2016/5/14/chartex" xmlns:mc="http://schemas.openxmlformats.org/markup-compatibility/2006" xmlns:aink="http://schemas.microsoft.com/office/drawing/2016/ink" xmlns:am3d="http://schemas.microsoft.com/office/drawing/2017/model3d" xmlns:o="urn:schemas-microsoft-com:office:office" xmlns:r="http://schemas.openxmlformats.org/officeDocument/2006/relationships" xmlns:m="http://schemas.openxmlformats.org/officeDocument/2006/math" xmlns:v="urn:schemas-microsoft-com:vml" xmlns:wp14="http://schemas.microsoft.com/office/word/2010/wordprocessingDrawing" xmlns:wp="http://schemas.openxmlformats.org/drawingml/2006/wordprocessingDrawing" xmlns:w10="urn:schemas-microsoft-com:office:word" xmlns:w="http://schemas.openxmlformats.org/wordprocessingml/2006/main" xmlns:w14="http://schemas.microsoft.com/office/word/2010/wordml" xmlns:w15="http://schemas.microsoft.com/office/word/2012/wordml" xmlns:w16cid="http://schemas.microsoft.com/office/word/2016/wordml/cid" xmlns:w16se="http://schemas.microsoft.com/office/word/2015/wordml/symex" xmlns:wpg="http://schemas.microsoft.com/office/word/2010/wordprocessingGroup" xmlns:wpi="http://schemas.microsoft.com/office/word/2010/wordprocessingInk" xmlns:wne="http://schemas.microsoft.com/office/word/2006/wordml" xmlns:wps="http://schemas.microsoft.com/office/word/2010/wordprocessingShape" mc:Ignorable="w14 w15 w16se w16cid wp14">
   <w:body>
     <w:p>
-      <w:r>
-        <w:t xml:space="preserve">2D </w:t>
+      <w:pPr>
+        <w:rPr>
+          <w:rFonts w:ascii="Arial" w:hAnsi="Arial" w:cs="Arial"/>
+          <w:b/>
+          <w:color w:val="002060"/>
+          <w:sz w:val="28"/>
+          <w:szCs w:val="28"/>
+        </w:rPr>
+      </w:pPr>
+      <w:r>
+        <w:rPr>
+          <w:rFonts w:ascii="Arial" w:hAnsi="Arial" w:cs="Arial"/>
+          <w:color w:val="002060"/>
+          <w:sz w:val="28"/>
+          <w:szCs w:val="28"/>
+        </w:rPr>
+        <w:t xml:space="preserve">         </w:t>
+      </w:r>
+      <w:r>
+        <w:rPr>
+          <w:rFonts w:ascii="Arial" w:hAnsi="Arial" w:cs="Arial"/>
+          <w:b/>
+          <w:color w:val="002060"/>
+          <w:sz w:val="28"/>
+          <w:szCs w:val="28"/>
+        </w:rPr>
+        <w:t>2D ARRAYS – DS</w:t>
+      </w:r>
+    </w:p>
+    <w:p>
+      <w:pPr>
+        <w:jc w:val="both"/>
+        <w:rPr>
+          <w:rFonts w:ascii="Arial" w:hAnsi="Arial" w:cs="Arial"/>
+          <w:sz w:val="28"/>
+          <w:szCs w:val="28"/>
+        </w:rPr>
+      </w:pPr>
+      <w:r>
+        <w:rPr>
+          <w:rFonts w:ascii="Arial" w:hAnsi="Arial" w:cs="Arial"/>
+          <w:sz w:val="28"/>
+          <w:szCs w:val="28"/>
+        </w:rPr>
+        <w:t xml:space="preserve">Tienes </w:t>
+      </w:r>
+      <w:r>
+        <w:rPr>
+          <w:rFonts w:ascii="Arial" w:hAnsi="Arial" w:cs="Arial"/>
+          <w:sz w:val="28"/>
+          <w:szCs w:val="28"/>
+        </w:rPr>
+        <w:t>un</w:t>
+      </w:r>
+      <w:r>
+        <w:rPr>
+          <w:rFonts w:ascii="Arial" w:hAnsi="Arial" w:cs="Arial"/>
+          <w:sz w:val="28"/>
+          <w:szCs w:val="28"/>
+        </w:rPr>
+        <w:t xml:space="preserve"> arreglo</w:t>
+      </w:r>
+      <w:r>
+        <w:rPr>
+          <w:rFonts w:ascii="Arial" w:hAnsi="Arial" w:cs="Arial"/>
+          <w:sz w:val="28"/>
+          <w:szCs w:val="28"/>
+        </w:rPr>
+        <w:t xml:space="preserve"> 2D </w:t>
+      </w:r>
+      <w:r>
+        <w:rPr>
+          <w:rFonts w:ascii="Arial" w:hAnsi="Arial" w:cs="Arial"/>
+          <w:b/>
+          <w:sz w:val="28"/>
+          <w:szCs w:val="28"/>
+        </w:rPr>
+        <w:t>6</w:t>
+      </w:r>
+      <w:r>
+        <w:rPr>
+          <w:rFonts w:ascii="Arial" w:hAnsi="Arial" w:cs="Arial"/>
+          <w:b/>
+          <w:sz w:val="28"/>
+          <w:szCs w:val="28"/>
+        </w:rPr>
+        <w:t>×</w:t>
+      </w:r>
+      <w:r>
+        <w:rPr>
+          <w:rFonts w:ascii="Arial" w:hAnsi="Arial" w:cs="Arial"/>
+          <w:b/>
+          <w:sz w:val="28"/>
+          <w:szCs w:val="28"/>
+        </w:rPr>
+        <w:t>6</w:t>
+      </w:r>
+      <w:r>
+        <w:rPr>
+          <w:rFonts w:ascii="Arial" w:hAnsi="Arial" w:cs="Arial"/>
+          <w:sz w:val="28"/>
+          <w:szCs w:val="28"/>
+        </w:rPr>
+        <w:t xml:space="preserve">, </w:t>
       </w:r>
       <w:proofErr w:type="spellStart"/>
       <w:r>
-        <w:t>Arrays</w:t>
+        <w:rPr>
+          <w:rFonts w:ascii="Arial" w:hAnsi="Arial" w:cs="Arial"/>
+          <w:b/>
+          <w:sz w:val="28"/>
+          <w:szCs w:val="28"/>
+        </w:rPr>
+        <w:t>arr</w:t>
       </w:r>
       <w:proofErr w:type="spellEnd"/>
       <w:r>
-        <w:t xml:space="preserve"> – </w:t>
-      </w:r>
-      <w:proofErr w:type="spellStart"/>
-      <w:r>
-        <w:t>Ds</w:t>
-      </w:r>
-      <w:proofErr w:type="spellEnd"/>
-    </w:p>
-    <w:p>
-      <w:r>
-        <w:t xml:space="preserve">Tienes un arreglo 2D 6*6, </w:t>
-      </w:r>
-      <w:proofErr w:type="spellStart"/>
-      <w:r>
-        <w:t>arr</w:t>
-      </w:r>
-      <w:proofErr w:type="spellEnd"/>
-      <w:r>
+        <w:rPr>
+          <w:rFonts w:ascii="Arial" w:hAnsi="Arial" w:cs="Arial"/>
+          <w:sz w:val="28"/>
+          <w:szCs w:val="28"/>
+        </w:rPr>
         <w:t>:</w:t>
       </w:r>
     </w:p>
     <w:p>
-      <w:r>
-        <w:rPr>
+      <w:pPr>
+        <w:rPr>
+          <w:rFonts w:ascii="Arial" w:hAnsi="Arial" w:cs="Arial"/>
+          <w:sz w:val="28"/>
+          <w:szCs w:val="28"/>
+        </w:rPr>
+      </w:pPr>
+      <w:r>
+        <w:rPr>
+          <w:rFonts w:ascii="Arial" w:hAnsi="Arial" w:cs="Arial"/>
           <w:noProof/>
+          <w:sz w:val="28"/>
+          <w:szCs w:val="28"/>
         </w:rPr>
         <w:drawing>
           <wp:inline distT="0" distB="0" distL="0" distR="0">
@@ -82,25 +187,107 @@
       </w:r>
     </w:p>
     <w:p>
-      <w:r>
-        <w:t xml:space="preserve">Definimos un reloj de arena </w:t>
-      </w:r>
-      <w:r>
-        <w:t xml:space="preserve">en A es un subconjunto de valores con índices fallando en este </w:t>
+      <w:pPr>
+        <w:jc w:val="both"/>
+        <w:rPr>
+          <w:rFonts w:ascii="Arial" w:hAnsi="Arial" w:cs="Arial"/>
+          <w:sz w:val="28"/>
+          <w:szCs w:val="28"/>
+        </w:rPr>
+      </w:pPr>
+      <w:r>
+        <w:rPr>
+          <w:rFonts w:ascii="Arial" w:hAnsi="Arial" w:cs="Arial"/>
+          <w:sz w:val="28"/>
+          <w:szCs w:val="28"/>
+        </w:rPr>
+        <w:t xml:space="preserve">Definimos un reloj de arena en </w:t>
+      </w:r>
+      <w:r>
+        <w:rPr>
+          <w:rFonts w:ascii="Arial" w:hAnsi="Arial" w:cs="Arial"/>
+          <w:b/>
+          <w:sz w:val="28"/>
+          <w:szCs w:val="28"/>
+        </w:rPr>
+        <w:t>A</w:t>
+      </w:r>
+      <w:r>
+        <w:rPr>
+          <w:rFonts w:ascii="Arial" w:hAnsi="Arial" w:cs="Arial"/>
+          <w:sz w:val="28"/>
+          <w:szCs w:val="28"/>
+        </w:rPr>
+        <w:t xml:space="preserve"> como un subconjunto de valores con índices que caen en este patrón en la gráfica de </w:t>
       </w:r>
       <w:proofErr w:type="spellStart"/>
       <w:r>
-        <w:t>patron</w:t>
+        <w:rPr>
+          <w:rFonts w:ascii="Arial" w:hAnsi="Arial" w:cs="Arial"/>
+          <w:b/>
+          <w:sz w:val="28"/>
+          <w:szCs w:val="28"/>
+        </w:rPr>
+        <w:t>arr</w:t>
       </w:r>
       <w:proofErr w:type="spellEnd"/>
       <w:r>
-        <w:t xml:space="preserve"> en el siguiente grafico de arreglo representado:</w:t>
-      </w:r>
-    </w:p>
-    <w:p>
-      <w:r>
-        <w:rPr>
+        <w:rPr>
+          <w:rFonts w:ascii="Arial" w:hAnsi="Arial" w:cs="Arial"/>
+          <w:sz w:val="28"/>
+          <w:szCs w:val="28"/>
+        </w:rPr>
+        <w:t>.</w:t>
+      </w:r>
+    </w:p>
+    <w:p>
+      <w:pPr>
+        <w:jc w:val="both"/>
+        <w:rPr>
+          <w:rFonts w:ascii="Arial" w:hAnsi="Arial" w:cs="Arial"/>
+          <w:sz w:val="28"/>
+          <w:szCs w:val="28"/>
+        </w:rPr>
+      </w:pPr>
+      <w:r>
+        <w:rPr>
+          <w:rFonts w:ascii="Arial" w:hAnsi="Arial" w:cs="Arial"/>
+          <w:sz w:val="28"/>
+          <w:szCs w:val="28"/>
+        </w:rPr>
+        <w:t>R</w:t>
+      </w:r>
+      <w:r>
+        <w:rPr>
+          <w:rFonts w:ascii="Arial" w:hAnsi="Arial" w:cs="Arial"/>
+          <w:sz w:val="28"/>
+          <w:szCs w:val="28"/>
+        </w:rPr>
+        <w:t>epresentación</w:t>
+      </w:r>
+      <w:r>
+        <w:rPr>
+          <w:rFonts w:ascii="Arial" w:hAnsi="Arial" w:cs="Arial"/>
+          <w:sz w:val="28"/>
+          <w:szCs w:val="28"/>
+        </w:rPr>
+        <w:t>:</w:t>
+      </w:r>
+    </w:p>
+    <w:p>
+      <w:pPr>
+        <w:rPr>
+          <w:rFonts w:ascii="Arial" w:hAnsi="Arial" w:cs="Arial"/>
+          <w:sz w:val="28"/>
+          <w:szCs w:val="28"/>
+        </w:rPr>
+      </w:pPr>
+      <w:r>
+        <w:rPr>
+          <w:rFonts w:ascii="Arial" w:hAnsi="Arial" w:cs="Arial"/>
           <w:noProof/>
+          <w:sz w:val="28"/>
+          <w:szCs w:val="28"/>
         </w:rPr>
         <w:drawing>
           <wp:inline distT="0" distB="0" distL="0" distR="0">
@@ -146,43 +333,143 @@
       </w:r>
     </w:p>
     <w:p>
-      <w:r>
-        <w:t xml:space="preserve">Estos son 16 relojes de arena en </w:t>
+      <w:pPr>
+        <w:jc w:val="both"/>
+        <w:rPr>
+          <w:rFonts w:ascii="Arial" w:hAnsi="Arial" w:cs="Arial"/>
+          <w:sz w:val="28"/>
+          <w:szCs w:val="28"/>
+        </w:rPr>
+      </w:pPr>
+      <w:r>
+        <w:rPr>
+          <w:rFonts w:ascii="Arial" w:hAnsi="Arial" w:cs="Arial"/>
+          <w:sz w:val="28"/>
+          <w:szCs w:val="28"/>
+        </w:rPr>
+        <w:t xml:space="preserve">Estos son </w:t>
+      </w:r>
+      <w:r>
+        <w:rPr>
+          <w:rFonts w:ascii="Arial" w:hAnsi="Arial" w:cs="Arial"/>
+          <w:b/>
+          <w:sz w:val="28"/>
+          <w:szCs w:val="28"/>
+        </w:rPr>
+        <w:t>16</w:t>
+      </w:r>
+      <w:r>
+        <w:rPr>
+          <w:rFonts w:ascii="Arial" w:hAnsi="Arial" w:cs="Arial"/>
+          <w:sz w:val="28"/>
+          <w:szCs w:val="28"/>
+        </w:rPr>
+        <w:t xml:space="preserve"> relojes de arena en </w:t>
       </w:r>
       <w:proofErr w:type="spellStart"/>
       <w:r>
+        <w:rPr>
+          <w:rFonts w:ascii="Arial" w:hAnsi="Arial" w:cs="Arial"/>
+          <w:b/>
+          <w:sz w:val="28"/>
+          <w:szCs w:val="28"/>
+        </w:rPr>
         <w:t>arr</w:t>
       </w:r>
       <w:proofErr w:type="spellEnd"/>
       <w:r>
-        <w:t xml:space="preserve">, y una suma de relojes de arena </w:t>
+        <w:rPr>
+          <w:rFonts w:ascii="Arial" w:hAnsi="Arial" w:cs="Arial"/>
+          <w:sz w:val="28"/>
+          <w:szCs w:val="28"/>
+        </w:rPr>
+        <w:t xml:space="preserve">, y una suma de reloj de arena </w:t>
+      </w:r>
+      <w:r>
+        <w:rPr>
+          <w:rFonts w:ascii="Arial" w:hAnsi="Arial" w:cs="Arial"/>
+          <w:sz w:val="28"/>
+          <w:szCs w:val="28"/>
+        </w:rPr>
+        <w:t>e</w:t>
+      </w:r>
+      <w:r>
+        <w:rPr>
+          <w:rFonts w:ascii="Arial" w:hAnsi="Arial" w:cs="Arial"/>
+          <w:sz w:val="28"/>
+          <w:szCs w:val="28"/>
+        </w:rPr>
+        <w:t xml:space="preserve">s la suma de los valores de un reloj. Calcular la suma de reloj de arena para cada reloj en </w:t>
       </w:r>
       <w:proofErr w:type="spellStart"/>
       <w:r>
-        <w:t>is</w:t>
+        <w:rPr>
+          <w:rFonts w:ascii="Arial" w:hAnsi="Arial" w:cs="Arial"/>
+          <w:b/>
+          <w:sz w:val="28"/>
+          <w:szCs w:val="28"/>
+        </w:rPr>
+        <w:t>arr</w:t>
       </w:r>
       <w:proofErr w:type="spellEnd"/>
       <w:r>
-        <w:t xml:space="preserve"> la suma de los valores de un reloj. Calcular la suma de relojes de arena para cada reloj en </w:t>
-      </w:r>
-      <w:proofErr w:type="spellStart"/>
-      <w:r>
-        <w:t>arr</w:t>
-      </w:r>
-      <w:proofErr w:type="spellEnd"/>
-      <w:r>
-        <w:t>, luego imprimir la máxima suma de relojes de arena</w:t>
-      </w:r>
-    </w:p>
-    <w:p>
-      <w:r>
-        <w:t>Por ejemplo, tienes un arreglo 2D:</w:t>
-      </w:r>
-    </w:p>
-    <w:p>
-      <w:r>
-        <w:rPr>
+        <w:rPr>
+          <w:rFonts w:ascii="Arial" w:hAnsi="Arial" w:cs="Arial"/>
+          <w:sz w:val="28"/>
+          <w:szCs w:val="28"/>
+        </w:rPr>
+        <w:t>, luego imprimir la máxima suma de reloj de arena</w:t>
+      </w:r>
+      <w:r>
+        <w:rPr>
+          <w:rFonts w:ascii="Arial" w:hAnsi="Arial" w:cs="Arial"/>
+          <w:sz w:val="28"/>
+          <w:szCs w:val="28"/>
+        </w:rPr>
+        <w:t>.</w:t>
+      </w:r>
+    </w:p>
+    <w:p>
+      <w:pPr>
+        <w:rPr>
+          <w:rFonts w:ascii="Arial" w:hAnsi="Arial" w:cs="Arial"/>
+          <w:sz w:val="28"/>
+          <w:szCs w:val="28"/>
+        </w:rPr>
+      </w:pPr>
+      <w:r>
+        <w:rPr>
+          <w:rFonts w:ascii="Arial" w:hAnsi="Arial" w:cs="Arial"/>
+          <w:sz w:val="28"/>
+          <w:szCs w:val="28"/>
+        </w:rPr>
+        <w:t>Por ejemplo, tienes u</w:t>
+      </w:r>
+      <w:bookmarkStart w:id="0" w:name="_GoBack"/>
+      <w:bookmarkEnd w:id="0"/>
+      <w:r>
+        <w:rPr>
+          <w:rFonts w:ascii="Arial" w:hAnsi="Arial" w:cs="Arial"/>
+          <w:sz w:val="28"/>
+          <w:szCs w:val="28"/>
+        </w:rPr>
+        <w:t>n arreglo 2D:</w:t>
+      </w:r>
+    </w:p>
+    <w:p>
+      <w:pPr>
+        <w:rPr>
+          <w:rFonts w:ascii="Arial" w:hAnsi="Arial" w:cs="Arial"/>
+          <w:sz w:val="28"/>
+          <w:szCs w:val="28"/>
+        </w:rPr>
+      </w:pPr>
+      <w:r>
+        <w:rPr>
+          <w:rFonts w:ascii="Arial" w:hAnsi="Arial" w:cs="Arial"/>
           <w:noProof/>
+          <w:sz w:val="28"/>
+          <w:szCs w:val="28"/>
         </w:rPr>
         <w:drawing>
           <wp:inline distT="0" distB="0" distL="0" distR="0">
@@ -228,14 +515,54 @@
       </w:r>
     </w:p>
     <w:p>
-      <w:r>
-        <w:t>Calculamos los siguientes 16 valores de relojes de arena:</w:t>
-      </w:r>
-    </w:p>
-    <w:p>
-      <w:r>
-        <w:rPr>
+      <w:pPr>
+        <w:jc w:val="both"/>
+        <w:rPr>
+          <w:rFonts w:ascii="Arial" w:hAnsi="Arial" w:cs="Arial"/>
+          <w:sz w:val="28"/>
+          <w:szCs w:val="28"/>
+        </w:rPr>
+      </w:pPr>
+      <w:r>
+        <w:rPr>
+          <w:rFonts w:ascii="Arial" w:hAnsi="Arial" w:cs="Arial"/>
+          <w:sz w:val="28"/>
+          <w:szCs w:val="28"/>
+        </w:rPr>
+        <w:t xml:space="preserve">Calculamos los siguientes </w:t>
+      </w:r>
+      <w:r>
+        <w:rPr>
+          <w:rFonts w:ascii="Arial" w:hAnsi="Arial" w:cs="Arial"/>
+          <w:b/>
+          <w:sz w:val="28"/>
+          <w:szCs w:val="28"/>
+        </w:rPr>
+        <w:t>16</w:t>
+      </w:r>
+      <w:r>
+        <w:rPr>
+          <w:rFonts w:ascii="Arial" w:hAnsi="Arial" w:cs="Arial"/>
+          <w:sz w:val="28"/>
+          <w:szCs w:val="28"/>
+        </w:rPr>
+        <w:t xml:space="preserve"> valores de reloj de arena:</w:t>
+      </w:r>
+    </w:p>
+    <w:p>
+      <w:pPr>
+        <w:rPr>
+          <w:rFonts w:ascii="Arial" w:hAnsi="Arial" w:cs="Arial"/>
+          <w:sz w:val="28"/>
+          <w:szCs w:val="28"/>
+        </w:rPr>
+      </w:pPr>
+      <w:r>
+        <w:rPr>
+          <w:rFonts w:ascii="Arial" w:hAnsi="Arial" w:cs="Arial"/>
           <w:noProof/>
+          <w:sz w:val="28"/>
+          <w:szCs w:val="28"/>
         </w:rPr>
         <w:drawing>
           <wp:inline distT="0" distB="0" distL="0" distR="0">
@@ -281,14 +608,54 @@
       </w:r>
     </w:p>
     <w:p>
-      <w:r>
-        <w:t>Nuestro valor mas alto de reloj de arena es 28 de los relojes de arena:</w:t>
-      </w:r>
-    </w:p>
-    <w:p>
-      <w:r>
-        <w:rPr>
+      <w:pPr>
+        <w:jc w:val="both"/>
+        <w:rPr>
+          <w:rFonts w:ascii="Arial" w:hAnsi="Arial" w:cs="Arial"/>
+          <w:sz w:val="28"/>
+          <w:szCs w:val="28"/>
+        </w:rPr>
+      </w:pPr>
+      <w:r>
+        <w:rPr>
+          <w:rFonts w:ascii="Arial" w:hAnsi="Arial" w:cs="Arial"/>
+          <w:sz w:val="28"/>
+          <w:szCs w:val="28"/>
+        </w:rPr>
+        <w:t xml:space="preserve">Nuestro valor mas alto de reloj de arena es </w:t>
+      </w:r>
+      <w:r>
+        <w:rPr>
+          <w:rFonts w:ascii="Arial" w:hAnsi="Arial" w:cs="Arial"/>
+          <w:b/>
+          <w:sz w:val="28"/>
+          <w:szCs w:val="28"/>
+        </w:rPr>
+        <w:t>28</w:t>
+      </w:r>
+      <w:r>
+        <w:rPr>
+          <w:rFonts w:ascii="Arial" w:hAnsi="Arial" w:cs="Arial"/>
+          <w:sz w:val="28"/>
+          <w:szCs w:val="28"/>
+        </w:rPr>
+        <w:t xml:space="preserve"> de los relojes de arena:</w:t>
+      </w:r>
+    </w:p>
+    <w:p>
+      <w:pPr>
+        <w:rPr>
+          <w:rFonts w:ascii="Arial" w:hAnsi="Arial" w:cs="Arial"/>
+          <w:sz w:val="28"/>
+          <w:szCs w:val="28"/>
+        </w:rPr>
+      </w:pPr>
+      <w:r>
+        <w:rPr>
+          <w:rFonts w:ascii="Arial" w:hAnsi="Arial" w:cs="Arial"/>
           <w:noProof/>
+          <w:sz w:val="28"/>
+          <w:szCs w:val="28"/>
         </w:rPr>
         <w:drawing>
           <wp:inline distT="0" distB="0" distL="0" distR="0">
@@ -334,43 +701,113 @@
       </w:r>
     </w:p>
     <w:p>
-      <w:r>
-        <w:t xml:space="preserve">Nota: si tienes </w:t>
-      </w:r>
-    </w:p>
-    <w:p>
-      <w:r>
+      <w:pPr>
+        <w:rPr>
+          <w:rFonts w:ascii="Arial" w:hAnsi="Arial" w:cs="Arial"/>
+          <w:b/>
+          <w:color w:val="002060"/>
+          <w:sz w:val="28"/>
+          <w:szCs w:val="28"/>
+        </w:rPr>
+      </w:pPr>
+      <w:r>
+        <w:rPr>
+          <w:rFonts w:ascii="Arial" w:hAnsi="Arial" w:cs="Arial"/>
+          <w:b/>
+          <w:color w:val="002060"/>
+          <w:sz w:val="28"/>
+          <w:szCs w:val="28"/>
+        </w:rPr>
         <w:t>Descripción de la función</w:t>
       </w:r>
     </w:p>
     <w:p>
-      <w:r>
+      <w:pPr>
+        <w:jc w:val="both"/>
+        <w:rPr>
+          <w:rFonts w:ascii="Arial" w:hAnsi="Arial" w:cs="Arial"/>
+          <w:sz w:val="28"/>
+          <w:szCs w:val="28"/>
+        </w:rPr>
+      </w:pPr>
+      <w:r>
+        <w:rPr>
+          <w:rFonts w:ascii="Arial" w:hAnsi="Arial" w:cs="Arial"/>
+          <w:sz w:val="28"/>
+          <w:szCs w:val="28"/>
+        </w:rPr>
         <w:t xml:space="preserve">Complete la </w:t>
       </w:r>
+      <w:r>
+        <w:rPr>
+          <w:rFonts w:ascii="Arial" w:hAnsi="Arial" w:cs="Arial"/>
+          <w:sz w:val="28"/>
+          <w:szCs w:val="28"/>
+        </w:rPr>
+        <w:t>función</w:t>
+      </w:r>
+      <w:r>
+        <w:rPr>
+          <w:rFonts w:ascii="Arial" w:hAnsi="Arial" w:cs="Arial"/>
+          <w:sz w:val="28"/>
+          <w:szCs w:val="28"/>
+        </w:rPr>
+        <w:t xml:space="preserve"> </w:t>
+      </w:r>
       <w:proofErr w:type="spellStart"/>
       <w:r>
-        <w:t>funcion</w:t>
+        <w:rPr>
+          <w:rFonts w:ascii="Arial" w:hAnsi="Arial" w:cs="Arial"/>
+          <w:sz w:val="28"/>
+          <w:szCs w:val="28"/>
+        </w:rPr>
+        <w:t>hourglassSum</w:t>
       </w:r>
       <w:proofErr w:type="spellEnd"/>
       <w:r>
-        <w:t xml:space="preserve"> </w:t>
-      </w:r>
+        <w:rPr>
+          <w:rFonts w:ascii="Arial" w:hAnsi="Arial" w:cs="Arial"/>
+          <w:sz w:val="28"/>
+          <w:szCs w:val="28"/>
+        </w:rPr>
+        <w:t>. Retornar un entero, la máxima suma de reloj de arena en el arreglo.</w:t>
+      </w:r>
+    </w:p>
+    <w:p>
+      <w:pPr>
+        <w:rPr>
+          <w:rFonts w:ascii="Arial" w:hAnsi="Arial" w:cs="Arial"/>
+          <w:sz w:val="28"/>
+          <w:szCs w:val="28"/>
+        </w:rPr>
+      </w:pPr>
+    </w:p>
+    <w:p>
+      <w:pPr>
+        <w:jc w:val="both"/>
+        <w:rPr>
+          <w:rFonts w:ascii="Arial" w:hAnsi="Arial" w:cs="Arial"/>
+          <w:sz w:val="28"/>
+          <w:szCs w:val="28"/>
+        </w:rPr>
+      </w:pPr>
       <w:proofErr w:type="spellStart"/>
       <w:r>
+        <w:rPr>
+          <w:rFonts w:ascii="Arial" w:hAnsi="Arial" w:cs="Arial"/>
+          <w:sz w:val="28"/>
+          <w:szCs w:val="28"/>
+        </w:rPr>
+        <w:lastRenderedPageBreak/>
         <w:t>hourglassSum</w:t>
       </w:r>
       <w:proofErr w:type="spellEnd"/>
       <w:r>
-        <w:t>. Retornar un entero, la máxima suma de reloj de arena en el arreglo.</w:t>
-      </w:r>
-    </w:p>
-    <w:p>
-      <w:proofErr w:type="spellStart"/>
-      <w:r>
-        <w:t>hourglassSum</w:t>
-      </w:r>
-      <w:proofErr w:type="spellEnd"/>
-      <w:r>
+        <w:rPr>
+          <w:rFonts w:ascii="Arial" w:hAnsi="Arial" w:cs="Arial"/>
+          <w:sz w:val="28"/>
+          <w:szCs w:val="28"/>
+        </w:rPr>
         <w:t xml:space="preserve"> tiene los siguientes parámetros:</w:t>
       </w:r>
     </w:p>
@@ -381,20 +818,75 @@
           <w:ilvl w:val="0"/>
           <w:numId w:val="1"/>
         </w:numPr>
+        <w:jc w:val="both"/>
+        <w:rPr>
+          <w:rFonts w:ascii="Arial" w:hAnsi="Arial" w:cs="Arial"/>
+          <w:sz w:val="28"/>
+          <w:szCs w:val="28"/>
+        </w:rPr>
       </w:pPr>
       <w:proofErr w:type="spellStart"/>
       <w:r>
-        <w:t>Arr</w:t>
+        <w:rPr>
+          <w:rFonts w:ascii="Arial" w:hAnsi="Arial" w:cs="Arial"/>
+          <w:sz w:val="28"/>
+          <w:szCs w:val="28"/>
+        </w:rPr>
+        <w:t>a</w:t>
+      </w:r>
+      <w:r>
+        <w:rPr>
+          <w:rFonts w:ascii="Arial" w:hAnsi="Arial" w:cs="Arial"/>
+          <w:sz w:val="28"/>
+          <w:szCs w:val="28"/>
+        </w:rPr>
+        <w:t>rr</w:t>
       </w:r>
       <w:proofErr w:type="spellEnd"/>
       <w:r>
+        <w:rPr>
+          <w:rFonts w:ascii="Arial" w:hAnsi="Arial" w:cs="Arial"/>
+          <w:sz w:val="28"/>
+          <w:szCs w:val="28"/>
+        </w:rPr>
         <w:t>: un arreglo de enteros</w:t>
       </w:r>
-    </w:p>
-    <w:p/>
-    <w:p>
-      <w:r>
-        <w:lastRenderedPageBreak/>
+      <w:r>
+        <w:rPr>
+          <w:rFonts w:ascii="Arial" w:hAnsi="Arial" w:cs="Arial"/>
+          <w:sz w:val="28"/>
+          <w:szCs w:val="28"/>
+        </w:rPr>
+        <w:t>.</w:t>
+      </w:r>
+    </w:p>
+    <w:p>
+      <w:pPr>
+        <w:rPr>
+          <w:rFonts w:ascii="Arial" w:hAnsi="Arial" w:cs="Arial"/>
+          <w:sz w:val="28"/>
+          <w:szCs w:val="28"/>
+        </w:rPr>
+      </w:pPr>
+    </w:p>
+    <w:p>
+      <w:pPr>
+        <w:rPr>
+          <w:rFonts w:ascii="Arial" w:hAnsi="Arial" w:cs="Arial"/>
+          <w:b/>
+          <w:color w:val="002060"/>
+          <w:sz w:val="28"/>
+          <w:szCs w:val="28"/>
+        </w:rPr>
+      </w:pPr>
+      <w:r>
+        <w:rPr>
+          <w:rFonts w:ascii="Arial" w:hAnsi="Arial" w:cs="Arial"/>
+          <w:b/>
+          <w:color w:val="002060"/>
+          <w:sz w:val="28"/>
+          <w:szCs w:val="28"/>
+        </w:rPr>
         <w:t>Restricciones</w:t>
       </w:r>
     </w:p>
@@ -405,41 +897,72 @@
           <w:ilvl w:val="0"/>
           <w:numId w:val="1"/>
         </w:numPr>
-      </w:pPr>
-      <w:r>
-        <w:t xml:space="preserve">-9 </w:t>
-      </w:r>
-      <w:r>
-        <w:rPr>
-          <w:rFonts w:cstheme="minorHAnsi"/>
-        </w:rPr>
-        <w:t xml:space="preserve">≤ </w:t>
+        <w:rPr>
+          <w:rFonts w:ascii="Arial" w:hAnsi="Arial" w:cs="Arial"/>
+          <w:sz w:val="28"/>
+          <w:szCs w:val="28"/>
+        </w:rPr>
+      </w:pPr>
+      <w:r>
+        <w:rPr>
+          <w:rFonts w:ascii="Arial" w:hAnsi="Arial" w:cs="Arial"/>
+          <w:sz w:val="28"/>
+          <w:szCs w:val="28"/>
+        </w:rPr>
+        <w:t xml:space="preserve">-9 ≤ </w:t>
       </w:r>
       <w:proofErr w:type="spellStart"/>
       <w:r>
         <w:rPr>
-          <w:rFonts w:cstheme="minorHAnsi"/>
+          <w:rFonts w:ascii="Arial" w:hAnsi="Arial" w:cs="Arial"/>
+          <w:b/>
+          <w:sz w:val="28"/>
+          <w:szCs w:val="28"/>
         </w:rPr>
         <w:t>arr</w:t>
       </w:r>
       <w:proofErr w:type="spellEnd"/>
       <w:r>
         <w:rPr>
-          <w:rFonts w:cstheme="minorHAnsi"/>
-        </w:rPr>
-        <w:t xml:space="preserve">[i][j] </w:t>
-      </w:r>
-      <w:r>
-        <w:rPr>
-          <w:rFonts w:cstheme="minorHAnsi"/>
-        </w:rPr>
-        <w:t>≤</w:t>
-      </w:r>
-      <w:r>
-        <w:rPr>
-          <w:rFonts w:cstheme="minorHAnsi"/>
-        </w:rPr>
-        <w:t xml:space="preserve"> 9</w:t>
+          <w:rFonts w:ascii="Arial" w:hAnsi="Arial" w:cs="Arial"/>
+          <w:sz w:val="28"/>
+          <w:szCs w:val="28"/>
+        </w:rPr>
+        <w:t>[</w:t>
+      </w:r>
+      <w:r>
+        <w:rPr>
+          <w:rFonts w:ascii="Arial" w:hAnsi="Arial" w:cs="Arial"/>
+          <w:b/>
+          <w:sz w:val="28"/>
+          <w:szCs w:val="28"/>
+        </w:rPr>
+        <w:t>i</w:t>
+      </w:r>
+      <w:r>
+        <w:rPr>
+          <w:rFonts w:ascii="Arial" w:hAnsi="Arial" w:cs="Arial"/>
+          <w:sz w:val="28"/>
+          <w:szCs w:val="28"/>
+        </w:rPr>
+        <w:t>][</w:t>
+      </w:r>
+      <w:r>
+        <w:rPr>
+          <w:rFonts w:ascii="Arial" w:hAnsi="Arial" w:cs="Arial"/>
+          <w:b/>
+          <w:sz w:val="28"/>
+          <w:szCs w:val="28"/>
+        </w:rPr>
+        <w:t>j</w:t>
+      </w:r>
+      <w:r>
+        <w:rPr>
+          <w:rFonts w:ascii="Arial" w:hAnsi="Arial" w:cs="Arial"/>
+          <w:sz w:val="28"/>
+          <w:szCs w:val="28"/>
+        </w:rPr>
+        <w:t>] ≤ 9</w:t>
       </w:r>
     </w:p>
     <w:p>
@@ -449,115 +972,255 @@
           <w:ilvl w:val="0"/>
           <w:numId w:val="1"/>
         </w:numPr>
-      </w:pPr>
-      <w:r>
-        <w:t xml:space="preserve">0 </w:t>
-      </w:r>
-      <w:r>
-        <w:rPr>
-          <w:rFonts w:cstheme="minorHAnsi"/>
-        </w:rPr>
-        <w:t>≤</w:t>
-      </w:r>
-      <w:r>
-        <w:rPr>
-          <w:rFonts w:cstheme="minorHAnsi"/>
-        </w:rPr>
-        <w:t xml:space="preserve"> </w:t>
+        <w:rPr>
+          <w:rFonts w:ascii="Arial" w:hAnsi="Arial" w:cs="Arial"/>
+          <w:sz w:val="28"/>
+          <w:szCs w:val="28"/>
+        </w:rPr>
+      </w:pPr>
+      <w:r>
+        <w:rPr>
+          <w:rFonts w:ascii="Arial" w:hAnsi="Arial" w:cs="Arial"/>
+          <w:sz w:val="28"/>
+          <w:szCs w:val="28"/>
+        </w:rPr>
+        <w:t xml:space="preserve">0 ≤ </w:t>
       </w:r>
       <w:proofErr w:type="spellStart"/>
       <w:proofErr w:type="gramStart"/>
       <w:r>
         <w:rPr>
-          <w:rFonts w:cstheme="minorHAnsi"/>
-        </w:rPr>
-        <w:t>i,j</w:t>
+          <w:rFonts w:ascii="Arial" w:hAnsi="Arial" w:cs="Arial"/>
+          <w:b/>
+          <w:sz w:val="28"/>
+          <w:szCs w:val="28"/>
+        </w:rPr>
+        <w:t>i</w:t>
+      </w:r>
+      <w:r>
+        <w:rPr>
+          <w:rFonts w:ascii="Arial" w:hAnsi="Arial" w:cs="Arial"/>
+          <w:sz w:val="28"/>
+          <w:szCs w:val="28"/>
+        </w:rPr>
+        <w:t>,</w:t>
+      </w:r>
+      <w:r>
+        <w:rPr>
+          <w:rFonts w:ascii="Arial" w:hAnsi="Arial" w:cs="Arial"/>
+          <w:b/>
+          <w:sz w:val="28"/>
+          <w:szCs w:val="28"/>
+        </w:rPr>
+        <w:t>j</w:t>
       </w:r>
       <w:proofErr w:type="spellEnd"/>
       <w:proofErr w:type="gramEnd"/>
       <w:r>
         <w:rPr>
-          <w:rFonts w:cstheme="minorHAnsi"/>
-        </w:rPr>
-        <w:t xml:space="preserve"> </w:t>
-      </w:r>
-      <w:r>
-        <w:rPr>
-          <w:rFonts w:cstheme="minorHAnsi"/>
-        </w:rPr>
-        <w:t>≤</w:t>
-      </w:r>
-      <w:r>
-        <w:rPr>
-          <w:rFonts w:cstheme="minorHAnsi"/>
-        </w:rPr>
-        <w:t xml:space="preserve"> 5</w:t>
-      </w:r>
-    </w:p>
-    <w:p>
-      <w:r>
+          <w:rFonts w:ascii="Arial" w:hAnsi="Arial" w:cs="Arial"/>
+          <w:sz w:val="28"/>
+          <w:szCs w:val="28"/>
+        </w:rPr>
+        <w:t xml:space="preserve"> ≤ 5</w:t>
+      </w:r>
+    </w:p>
+    <w:p>
+      <w:pPr>
+        <w:jc w:val="both"/>
+        <w:rPr>
+          <w:rFonts w:ascii="Arial" w:hAnsi="Arial" w:cs="Arial"/>
+          <w:b/>
+          <w:color w:val="002060"/>
+          <w:sz w:val="28"/>
+          <w:szCs w:val="28"/>
+        </w:rPr>
+      </w:pPr>
+      <w:r>
+        <w:rPr>
+          <w:rFonts w:ascii="Arial" w:hAnsi="Arial" w:cs="Arial"/>
+          <w:b/>
+          <w:color w:val="002060"/>
+          <w:sz w:val="28"/>
+          <w:szCs w:val="28"/>
+        </w:rPr>
         <w:t>Entrada</w:t>
       </w:r>
     </w:p>
     <w:p>
-      <w:r>
+      <w:pPr>
+        <w:jc w:val="both"/>
+        <w:rPr>
+          <w:rFonts w:ascii="Arial" w:hAnsi="Arial" w:cs="Arial"/>
+          <w:sz w:val="28"/>
+          <w:szCs w:val="28"/>
+        </w:rPr>
+      </w:pPr>
+      <w:r>
+        <w:rPr>
+          <w:rFonts w:ascii="Arial" w:hAnsi="Arial" w:cs="Arial"/>
+          <w:sz w:val="28"/>
+          <w:szCs w:val="28"/>
+        </w:rPr>
         <w:t xml:space="preserve">Cada una de las 6 </w:t>
       </w:r>
       <w:proofErr w:type="spellStart"/>
       <w:r>
+        <w:rPr>
+          <w:rFonts w:ascii="Arial" w:hAnsi="Arial" w:cs="Arial"/>
+          <w:sz w:val="28"/>
+          <w:szCs w:val="28"/>
+        </w:rPr>
         <w:t>lineas</w:t>
       </w:r>
       <w:proofErr w:type="spellEnd"/>
       <w:r>
+        <w:rPr>
+          <w:rFonts w:ascii="Arial" w:hAnsi="Arial" w:cs="Arial"/>
+          <w:sz w:val="28"/>
+          <w:szCs w:val="28"/>
+        </w:rPr>
         <w:t xml:space="preserve"> de entrada </w:t>
       </w:r>
       <w:proofErr w:type="spellStart"/>
       <w:r>
+        <w:rPr>
+          <w:rFonts w:ascii="Arial" w:hAnsi="Arial" w:cs="Arial"/>
+          <w:sz w:val="28"/>
+          <w:szCs w:val="28"/>
+        </w:rPr>
         <w:t>arr</w:t>
       </w:r>
       <w:proofErr w:type="spellEnd"/>
       <w:r>
+        <w:rPr>
+          <w:rFonts w:ascii="Arial" w:hAnsi="Arial" w:cs="Arial"/>
+          <w:sz w:val="28"/>
+          <w:szCs w:val="28"/>
+        </w:rPr>
         <w:t xml:space="preserve">[i] contiene 6 enteros separados por un espacio </w:t>
       </w:r>
       <w:proofErr w:type="spellStart"/>
       <w:r>
+        <w:rPr>
+          <w:rFonts w:ascii="Arial" w:hAnsi="Arial" w:cs="Arial"/>
+          <w:sz w:val="28"/>
+          <w:szCs w:val="28"/>
+        </w:rPr>
         <w:t>arr</w:t>
       </w:r>
       <w:proofErr w:type="spellEnd"/>
       <w:r>
+        <w:rPr>
+          <w:rFonts w:ascii="Arial" w:hAnsi="Arial" w:cs="Arial"/>
+          <w:sz w:val="28"/>
+          <w:szCs w:val="28"/>
+        </w:rPr>
         <w:t>[i][j].</w:t>
       </w:r>
     </w:p>
     <w:p>
-      <w:r>
+      <w:pPr>
+        <w:jc w:val="both"/>
+        <w:rPr>
+          <w:rFonts w:ascii="Arial" w:hAnsi="Arial" w:cs="Arial"/>
+          <w:b/>
+          <w:color w:val="002060"/>
+          <w:sz w:val="28"/>
+          <w:szCs w:val="28"/>
+        </w:rPr>
+      </w:pPr>
+      <w:r>
+        <w:rPr>
+          <w:rFonts w:ascii="Arial" w:hAnsi="Arial" w:cs="Arial"/>
+          <w:b/>
+          <w:color w:val="002060"/>
+          <w:sz w:val="28"/>
+          <w:szCs w:val="28"/>
+        </w:rPr>
         <w:t>Salida</w:t>
       </w:r>
     </w:p>
     <w:p>
-      <w:r>
+      <w:pPr>
+        <w:jc w:val="both"/>
+        <w:rPr>
+          <w:rFonts w:ascii="Arial" w:hAnsi="Arial" w:cs="Arial"/>
+          <w:sz w:val="28"/>
+          <w:szCs w:val="28"/>
+        </w:rPr>
+      </w:pPr>
+      <w:r>
+        <w:rPr>
+          <w:rFonts w:ascii="Arial" w:hAnsi="Arial" w:cs="Arial"/>
+          <w:sz w:val="28"/>
+          <w:szCs w:val="28"/>
+        </w:rPr>
         <w:t xml:space="preserve">Imprimir el numero mas alto de </w:t>
       </w:r>
       <w:r>
+        <w:rPr>
+          <w:rFonts w:ascii="Arial" w:hAnsi="Arial" w:cs="Arial"/>
+          <w:sz w:val="28"/>
+          <w:szCs w:val="28"/>
+        </w:rPr>
         <w:t xml:space="preserve">la suma de relojes de arena encontrada en </w:t>
       </w:r>
       <w:proofErr w:type="spellStart"/>
       <w:r>
+        <w:rPr>
+          <w:rFonts w:ascii="Arial" w:hAnsi="Arial" w:cs="Arial"/>
+          <w:sz w:val="28"/>
+          <w:szCs w:val="28"/>
+        </w:rPr>
         <w:t>arr</w:t>
       </w:r>
       <w:proofErr w:type="spellEnd"/>
       <w:r>
+        <w:rPr>
+          <w:rFonts w:ascii="Arial" w:hAnsi="Arial" w:cs="Arial"/>
+          <w:sz w:val="28"/>
+          <w:szCs w:val="28"/>
+        </w:rPr>
         <w:t>.</w:t>
       </w:r>
     </w:p>
     <w:p>
-      <w:r>
+      <w:pPr>
+        <w:jc w:val="both"/>
+        <w:rPr>
+          <w:rFonts w:ascii="Arial" w:hAnsi="Arial" w:cs="Arial"/>
+          <w:b/>
+          <w:color w:val="002060"/>
+          <w:sz w:val="28"/>
+          <w:szCs w:val="28"/>
+        </w:rPr>
+      </w:pPr>
+      <w:r>
+        <w:rPr>
+          <w:rFonts w:ascii="Arial" w:hAnsi="Arial" w:cs="Arial"/>
+          <w:b/>
+          <w:color w:val="002060"/>
+          <w:sz w:val="28"/>
+          <w:szCs w:val="28"/>
+        </w:rPr>
         <w:t>Ejemplo de entrada</w:t>
       </w:r>
     </w:p>
     <w:p>
-      <w:r>
-        <w:rPr>
+      <w:pPr>
+        <w:rPr>
+          <w:rFonts w:ascii="Arial" w:hAnsi="Arial" w:cs="Arial"/>
+          <w:sz w:val="28"/>
+          <w:szCs w:val="28"/>
+        </w:rPr>
+      </w:pPr>
+      <w:r>
+        <w:rPr>
+          <w:rFonts w:ascii="Arial" w:hAnsi="Arial" w:cs="Arial"/>
           <w:noProof/>
+          <w:sz w:val="28"/>
+          <w:szCs w:val="28"/>
         </w:rPr>
         <w:drawing>
           <wp:inline distT="0" distB="0" distL="0" distR="0">
@@ -603,15 +1266,41 @@
       </w:r>
     </w:p>
     <w:p>
-      <w:r>
+      <w:pPr>
+        <w:jc w:val="both"/>
+        <w:rPr>
+          <w:rFonts w:ascii="Arial" w:hAnsi="Arial" w:cs="Arial"/>
+          <w:b/>
+          <w:color w:val="002060"/>
+          <w:sz w:val="28"/>
+          <w:szCs w:val="28"/>
+        </w:rPr>
+      </w:pPr>
+      <w:r>
+        <w:rPr>
+          <w:rFonts w:ascii="Arial" w:hAnsi="Arial" w:cs="Arial"/>
+          <w:b/>
+          <w:color w:val="002060"/>
+          <w:sz w:val="28"/>
+          <w:szCs w:val="28"/>
+        </w:rPr>
         <w:t>Ejemplo de salida</w:t>
       </w:r>
     </w:p>
     <w:p>
-      <w:bookmarkStart w:id="0" w:name="_GoBack"/>
-      <w:r>
-        <w:rPr>
+      <w:pPr>
+        <w:rPr>
+          <w:rFonts w:ascii="Arial" w:hAnsi="Arial" w:cs="Arial"/>
+          <w:sz w:val="28"/>
+          <w:szCs w:val="28"/>
+        </w:rPr>
+      </w:pPr>
+      <w:r>
+        <w:rPr>
+          <w:rFonts w:ascii="Arial" w:hAnsi="Arial" w:cs="Arial"/>
           <w:noProof/>
+          <w:sz w:val="28"/>
+          <w:szCs w:val="28"/>
         </w:rPr>
         <w:drawing>
           <wp:inline distT="0" distB="0" distL="0" distR="0">
@@ -655,7 +1344,6 @@
           </wp:inline>
         </w:drawing>
       </w:r>
-      <w:bookmarkEnd w:id="0"/>
     </w:p>
     <w:sectPr>
       <w:pgSz w:w="12240" w:h="15840"/>

</xml_diff>

<commit_message>
ejercicios en linea terminados totalmente
</commit_message>
<xml_diff>
--- a/ejerciciosEnLinea/ejerciciosEnLineaL2ED1/array2D/2D Arrays.docx
+++ b/ejerciciosEnLinea/ejerciciosEnLineaL2ED1/array2D/2D Arrays.docx
@@ -15,6 +15,7 @@
       <w:r>
         <w:rPr>
           <w:rFonts w:ascii="Arial" w:hAnsi="Arial" w:cs="Arial"/>
+          <w:b/>
           <w:color w:val="002060"/>
           <w:sz w:val="28"/>
           <w:szCs w:val="28"/>
@@ -29,8 +30,30 @@
           <w:sz w:val="28"/>
           <w:szCs w:val="28"/>
         </w:rPr>
-        <w:t>2D ARRAYS – DS</w:t>
-      </w:r>
+        <w:t xml:space="preserve">5. </w:t>
+      </w:r>
+      <w:r>
+        <w:rPr>
+          <w:rFonts w:ascii="Arial" w:hAnsi="Arial" w:cs="Arial"/>
+          <w:b/>
+          <w:color w:val="002060"/>
+          <w:sz w:val="28"/>
+          <w:szCs w:val="28"/>
+        </w:rPr>
+        <w:t xml:space="preserve">2D </w:t>
+      </w:r>
+      <w:r>
+        <w:rPr>
+          <w:rFonts w:ascii="Arial" w:hAnsi="Arial" w:cs="Arial"/>
+          <w:b/>
+          <w:color w:val="002060"/>
+          <w:sz w:val="28"/>
+          <w:szCs w:val="28"/>
+        </w:rPr>
+        <w:t>ARRAYS – DS</w:t>
+      </w:r>
+      <w:bookmarkStart w:id="0" w:name="_GoBack"/>
+      <w:bookmarkEnd w:id="0"/>
     </w:p>
     <w:p>
       <w:pPr>
@@ -443,17 +466,7 @@
           <w:sz w:val="28"/>
           <w:szCs w:val="28"/>
         </w:rPr>
-        <w:t>Por ejemplo, tienes u</w:t>
-      </w:r>
-      <w:bookmarkStart w:id="0" w:name="_GoBack"/>
-      <w:bookmarkEnd w:id="0"/>
-      <w:r>
-        <w:rPr>
-          <w:rFonts w:ascii="Arial" w:hAnsi="Arial" w:cs="Arial"/>
-          <w:sz w:val="28"/>
-          <w:szCs w:val="28"/>
-        </w:rPr>
-        <w:t>n arreglo 2D:</w:t>
+        <w:t>Por ejemplo, tienes un arreglo 2D:</w:t>
       </w:r>
     </w:p>
     <w:p>
@@ -1344,6 +1357,95 @@
           </wp:inline>
         </w:drawing>
       </w:r>
+    </w:p>
+    <w:p>
+      <w:pPr>
+        <w:rPr>
+          <w:rFonts w:ascii="Arial" w:hAnsi="Arial" w:cs="Arial"/>
+          <w:sz w:val="28"/>
+          <w:szCs w:val="28"/>
+        </w:rPr>
+      </w:pPr>
+    </w:p>
+    <w:p>
+      <w:pPr>
+        <w:rPr>
+          <w:rFonts w:ascii="Arial" w:hAnsi="Arial" w:cs="Arial"/>
+          <w:sz w:val="28"/>
+          <w:szCs w:val="28"/>
+        </w:rPr>
+      </w:pPr>
+      <w:r>
+        <w:rPr>
+          <w:rFonts w:ascii="Arial" w:hAnsi="Arial" w:cs="Arial"/>
+          <w:sz w:val="28"/>
+          <w:szCs w:val="28"/>
+        </w:rPr>
+        <w:t xml:space="preserve">Para más información consultar: </w:t>
+      </w:r>
+      <w:r>
+        <w:rPr>
+          <w:rStyle w:val="Hipervnculo"/>
+          <w:rFonts w:ascii="Arial" w:hAnsi="Arial" w:cs="Arial"/>
+          <w:sz w:val="28"/>
+          <w:szCs w:val="28"/>
+        </w:rPr>
+        <w:t>https://www.hackerrank.com/challenges/2d-array/problem?h_r=internal-search</w:t>
+      </w:r>
+      <w:r>
+        <w:rPr>
+          <w:rFonts w:ascii="Arial" w:hAnsi="Arial" w:cs="Arial"/>
+          <w:sz w:val="28"/>
+          <w:szCs w:val="28"/>
+        </w:rPr>
+        <w:t xml:space="preserve"> también puedes participar en el </w:t>
+      </w:r>
+      <w:proofErr w:type="spellStart"/>
+      <w:r>
+        <w:rPr>
+          <w:rFonts w:ascii="Arial" w:hAnsi="Arial" w:cs="Arial"/>
+          <w:sz w:val="28"/>
+          <w:szCs w:val="28"/>
+        </w:rPr>
+        <w:t>contest</w:t>
+      </w:r>
+      <w:proofErr w:type="spellEnd"/>
+      <w:r>
+        <w:rPr>
+          <w:rFonts w:ascii="Arial" w:hAnsi="Arial" w:cs="Arial"/>
+          <w:sz w:val="28"/>
+          <w:szCs w:val="28"/>
+        </w:rPr>
+        <w:t xml:space="preserve"> del laboratorio: </w:t>
+      </w:r>
+      <w:hyperlink r:id="rId12" w:history="1">
+        <w:r>
+          <w:rPr>
+            <w:rStyle w:val="Hipervnculo"/>
+            <w:rFonts w:ascii="Arial" w:hAnsi="Arial" w:cs="Arial"/>
+            <w:sz w:val="28"/>
+            <w:szCs w:val="28"/>
+          </w:rPr>
+          <w:t>https://www.hackerrank.com/st0245-laboratorio2-ed1</w:t>
+        </w:r>
+      </w:hyperlink>
+      <w:r>
+        <w:rPr>
+          <w:rFonts w:ascii="Arial" w:hAnsi="Arial" w:cs="Arial"/>
+          <w:sz w:val="28"/>
+          <w:szCs w:val="28"/>
+        </w:rPr>
+        <w:t xml:space="preserve"> </w:t>
+      </w:r>
+    </w:p>
+    <w:p>
+      <w:pPr>
+        <w:rPr>
+          <w:rFonts w:ascii="Arial" w:hAnsi="Arial" w:cs="Arial"/>
+          <w:sz w:val="28"/>
+          <w:szCs w:val="28"/>
+        </w:rPr>
+      </w:pPr>
     </w:p>
     <w:sectPr>
       <w:pgSz w:w="12240" w:h="15840"/>
@@ -1912,6 +2014,41 @@
       <w:contextualSpacing/>
     </w:pPr>
   </w:style>
+  <w:style w:type="character" w:styleId="Hipervnculo">
+    <w:name w:val="Hyperlink"/>
+    <w:basedOn w:val="Fuentedeprrafopredeter"/>
+    <w:uiPriority w:val="99"/>
+    <w:unhideWhenUsed/>
+    <w:rsid w:val="003D0E4C"/>
+    <w:rPr>
+      <w:color w:val="0563C1" w:themeColor="hyperlink"/>
+      <w:u w:val="single"/>
+    </w:rPr>
+  </w:style>
+  <w:style w:type="character" w:styleId="Mencinsinresolver">
+    <w:name w:val="Unresolved Mention"/>
+    <w:basedOn w:val="Fuentedeprrafopredeter"/>
+    <w:uiPriority w:val="99"/>
+    <w:semiHidden/>
+    <w:unhideWhenUsed/>
+    <w:rsid w:val="003D0E4C"/>
+    <w:rPr>
+      <w:color w:val="605E5C"/>
+      <w:shd w:val="clear" w:color="auto" w:fill="E1DFDD"/>
+    </w:rPr>
+  </w:style>
+  <w:style w:type="character" w:styleId="Hipervnculovisitado">
+    <w:name w:val="FollowedHyperlink"/>
+    <w:basedOn w:val="Fuentedeprrafopredeter"/>
+    <w:uiPriority w:val="99"/>
+    <w:semiHidden/>
+    <w:unhideWhenUsed/>
+    <w:rsid w:val="003D0E4C"/>
+    <w:rPr>
+      <w:color w:val="954F72" w:themeColor="followedHyperlink"/>
+      <w:u w:val="single"/>
+    </w:rPr>
+  </w:style>
 </w:styles>
 </file>
 

</xml_diff>